<commit_message>
Mobil / SearchField / Typer / Sing Up
</commit_message>
<xml_diff>
--- a/Rapport/Niklas_Christiansen_Rapport.docx
+++ b/Rapport/Niklas_Christiansen_Rapport.docx
@@ -92,7 +92,7 @@
                     <pic:cNvPicPr/>
                   </pic:nvPicPr>
                   <pic:blipFill>
-                    <a:blip r:embed="rId4" cstate="print">
+                    <a:blip r:embed="rId6" cstate="print">
                       <a:extLst>
                         <a:ext uri="{28A0092B-C50C-407E-A947-70E740481C1C}">
                           <a14:useLocalDpi xmlns:a14="http://schemas.microsoft.com/office/drawing/2010/main" val="0"/>
@@ -127,6 +127,13 @@
           <w:szCs w:val="40"/>
         </w:rPr>
       </w:pPr>
+      <w:r>
+        <w:rPr>
+          <w:sz w:val="40"/>
+          <w:szCs w:val="40"/>
+        </w:rPr>
+        <w:t>Niklas Christiansen</w:t>
+      </w:r>
     </w:p>
     <w:p>
       <w:pPr>
@@ -136,13 +143,15 @@
           <w:szCs w:val="40"/>
         </w:rPr>
       </w:pPr>
-      <w:r>
-        <w:rPr>
-          <w:sz w:val="40"/>
-          <w:szCs w:val="40"/>
-        </w:rPr>
-        <w:t>Niklas Christiansen</w:t>
-      </w:r>
+      <w:proofErr w:type="spellStart"/>
+      <w:r>
+        <w:rPr>
+          <w:sz w:val="40"/>
+          <w:szCs w:val="40"/>
+        </w:rPr>
+        <w:t>HoldNavn</w:t>
+      </w:r>
+      <w:proofErr w:type="spellEnd"/>
     </w:p>
     <w:p>
       <w:pPr>
@@ -158,27 +167,700 @@
           <w:sz w:val="40"/>
           <w:szCs w:val="40"/>
         </w:rPr>
-        <w:t>HoldNavn</w:t>
+        <w:t>Github</w:t>
       </w:r>
       <w:proofErr w:type="spellEnd"/>
     </w:p>
     <w:p>
       <w:pPr>
-        <w:jc w:val="center"/>
-        <w:rPr>
-          <w:sz w:val="40"/>
-          <w:szCs w:val="40"/>
-        </w:rPr>
-      </w:pPr>
+        <w:rPr>
+          <w:sz w:val="40"/>
+          <w:szCs w:val="40"/>
+        </w:rPr>
+      </w:pPr>
+      <w:r>
+        <w:rPr>
+          <w:sz w:val="40"/>
+          <w:szCs w:val="40"/>
+        </w:rPr>
+        <w:br w:type="page"/>
+      </w:r>
+    </w:p>
+    <w:p>
+      <w:pPr>
+        <w:rPr>
+          <w:sz w:val="40"/>
+          <w:szCs w:val="40"/>
+        </w:rPr>
+      </w:pPr>
+      <w:r>
+        <w:rPr>
+          <w:sz w:val="40"/>
+          <w:szCs w:val="40"/>
+        </w:rPr>
+        <w:lastRenderedPageBreak/>
+        <w:t>Indholdsfortegnelse</w:t>
+      </w:r>
+    </w:p>
+    <w:p>
+      <w:pPr>
+        <w:rPr>
+          <w:sz w:val="40"/>
+          <w:szCs w:val="40"/>
+        </w:rPr>
+      </w:pPr>
+      <w:r>
+        <w:rPr>
+          <w:sz w:val="40"/>
+          <w:szCs w:val="40"/>
+        </w:rPr>
+        <w:br w:type="page"/>
+      </w:r>
+    </w:p>
+    <w:p>
+      <w:pPr>
+        <w:rPr>
+          <w:sz w:val="40"/>
+          <w:szCs w:val="40"/>
+        </w:rPr>
+      </w:pPr>
+      <w:r>
+        <w:rPr>
+          <w:sz w:val="40"/>
+          <w:szCs w:val="40"/>
+        </w:rPr>
+        <w:lastRenderedPageBreak/>
+        <w:t>Vurdering af egen indsats</w:t>
+      </w:r>
+    </w:p>
+    <w:p>
+      <w:r>
+        <w:t>Som planlagt var målet for mig at forsøge at gøre mit bedste, hvilket er hvad jeg gjorde. Jeg formåede at opnå et godt resultat til sidst selvfølgelig ville jeg gerne have gjort meget mere</w:t>
+      </w:r>
+      <w:r>
+        <w:t>. Jeg har forsøgt at inkludere alt funktionalitet beskrevet i opgave og til at ligne designmæssig.</w:t>
+      </w:r>
+    </w:p>
+    <w:p>
+      <w:r>
+        <w:t xml:space="preserve">Det var data kald som jeg havde udfordringer med, som tog mig lidt tid som gjort jeg ikke nåede i mål med alle sider. For eksempel typer var svær at få ud. </w:t>
+      </w:r>
+    </w:p>
+    <w:p/>
+    <w:p>
+      <w:r>
+        <w:t xml:space="preserve">Her er </w:t>
+      </w:r>
+      <w:r>
+        <w:t>mine...</w:t>
+      </w:r>
+    </w:p>
+    <w:p>
+      <w:pPr>
+        <w:ind w:left="1304"/>
+        <w:rPr>
+          <w:sz w:val="32"/>
+          <w:szCs w:val="32"/>
+        </w:rPr>
+      </w:pPr>
+      <w:r>
+        <w:rPr>
+          <w:sz w:val="32"/>
+          <w:szCs w:val="32"/>
+        </w:rPr>
+        <w:t>Victories</w:t>
+      </w:r>
+      <w:r>
+        <w:rPr>
+          <w:sz w:val="32"/>
+          <w:szCs w:val="32"/>
+        </w:rPr>
+        <w:tab/>
+      </w:r>
+      <w:r>
+        <w:rPr>
+          <w:sz w:val="32"/>
+          <w:szCs w:val="32"/>
+        </w:rPr>
+        <w:tab/>
+      </w:r>
+      <w:r>
+        <w:rPr>
+          <w:sz w:val="32"/>
+          <w:szCs w:val="32"/>
+        </w:rPr>
+        <w:tab/>
+      </w:r>
+      <w:r>
+        <w:rPr>
+          <w:sz w:val="32"/>
+          <w:szCs w:val="32"/>
+        </w:rPr>
+        <w:tab/>
+      </w:r>
       <w:proofErr w:type="spellStart"/>
       <w:r>
         <w:rPr>
-          <w:sz w:val="40"/>
-          <w:szCs w:val="40"/>
-        </w:rPr>
-        <w:t>Github</w:t>
+          <w:sz w:val="32"/>
+          <w:szCs w:val="32"/>
+        </w:rPr>
+        <w:t>Defeats</w:t>
       </w:r>
       <w:proofErr w:type="spellEnd"/>
+    </w:p>
+    <w:p>
+      <w:pPr>
+        <w:rPr>
+          <w:sz w:val="28"/>
+          <w:szCs w:val="28"/>
+        </w:rPr>
+      </w:pPr>
+      <w:r>
+        <w:rPr>
+          <w:sz w:val="28"/>
+          <w:szCs w:val="28"/>
+        </w:rPr>
+        <w:t>Navigation</w:t>
+      </w:r>
+      <w:r>
+        <w:rPr>
+          <w:sz w:val="28"/>
+          <w:szCs w:val="28"/>
+        </w:rPr>
+        <w:t xml:space="preserve"> og </w:t>
+      </w:r>
+      <w:proofErr w:type="spellStart"/>
+      <w:r>
+        <w:rPr>
+          <w:sz w:val="28"/>
+          <w:szCs w:val="28"/>
+        </w:rPr>
+        <w:t>footer</w:t>
+      </w:r>
+      <w:proofErr w:type="spellEnd"/>
+      <w:r>
+        <w:rPr>
+          <w:sz w:val="28"/>
+          <w:szCs w:val="28"/>
+        </w:rPr>
+        <w:t xml:space="preserve"> kør</w:t>
+      </w:r>
+      <w:r>
+        <w:rPr>
+          <w:sz w:val="28"/>
+          <w:szCs w:val="28"/>
+        </w:rPr>
+        <w:tab/>
+      </w:r>
+      <w:r>
+        <w:rPr>
+          <w:sz w:val="28"/>
+          <w:szCs w:val="28"/>
+        </w:rPr>
+        <w:tab/>
+      </w:r>
+      <w:r>
+        <w:rPr>
+          <w:sz w:val="28"/>
+          <w:szCs w:val="28"/>
+        </w:rPr>
+        <w:tab/>
+        <w:t>fik ikke alle sider lavet</w:t>
+      </w:r>
+    </w:p>
+    <w:p>
+      <w:pPr>
+        <w:rPr>
+          <w:sz w:val="28"/>
+          <w:szCs w:val="28"/>
+        </w:rPr>
+      </w:pPr>
+      <w:r>
+        <w:rPr>
+          <w:sz w:val="28"/>
+          <w:szCs w:val="28"/>
+        </w:rPr>
+        <w:t>Login virker</w:t>
+      </w:r>
+      <w:r>
+        <w:rPr>
+          <w:sz w:val="28"/>
+          <w:szCs w:val="28"/>
+        </w:rPr>
+        <w:tab/>
+      </w:r>
+      <w:r>
+        <w:rPr>
+          <w:sz w:val="28"/>
+          <w:szCs w:val="28"/>
+        </w:rPr>
+        <w:tab/>
+      </w:r>
+      <w:r>
+        <w:rPr>
+          <w:sz w:val="28"/>
+          <w:szCs w:val="28"/>
+        </w:rPr>
+        <w:tab/>
+      </w:r>
+      <w:r>
+        <w:rPr>
+          <w:sz w:val="28"/>
+          <w:szCs w:val="28"/>
+        </w:rPr>
+        <w:tab/>
+        <w:t xml:space="preserve">Mistet meget tid på url </w:t>
+      </w:r>
+      <w:proofErr w:type="spellStart"/>
+      <w:r>
+        <w:rPr>
+          <w:sz w:val="28"/>
+          <w:szCs w:val="28"/>
+        </w:rPr>
+        <w:t>api</w:t>
+      </w:r>
+      <w:proofErr w:type="spellEnd"/>
+    </w:p>
+    <w:p>
+      <w:pPr>
+        <w:rPr>
+          <w:sz w:val="28"/>
+          <w:szCs w:val="28"/>
+        </w:rPr>
+      </w:pPr>
+      <w:r>
+        <w:rPr>
+          <w:sz w:val="28"/>
+          <w:szCs w:val="28"/>
+        </w:rPr>
+        <w:t>Mobil design</w:t>
+      </w:r>
+      <w:r>
+        <w:rPr>
+          <w:sz w:val="28"/>
+          <w:szCs w:val="28"/>
+        </w:rPr>
+        <w:tab/>
+      </w:r>
+      <w:r>
+        <w:rPr>
+          <w:sz w:val="28"/>
+          <w:szCs w:val="28"/>
+        </w:rPr>
+        <w:tab/>
+      </w:r>
+      <w:r>
+        <w:rPr>
+          <w:sz w:val="28"/>
+          <w:szCs w:val="28"/>
+        </w:rPr>
+        <w:tab/>
+      </w:r>
+      <w:r>
+        <w:rPr>
+          <w:sz w:val="28"/>
+          <w:szCs w:val="28"/>
+        </w:rPr>
+        <w:tab/>
+      </w:r>
+    </w:p>
+    <w:p>
+      <w:pPr>
+        <w:rPr>
+          <w:sz w:val="28"/>
+          <w:szCs w:val="28"/>
+        </w:rPr>
+      </w:pPr>
+    </w:p>
+    <w:p>
+      <w:pPr>
+        <w:rPr>
+          <w:sz w:val="32"/>
+          <w:szCs w:val="32"/>
+        </w:rPr>
+      </w:pPr>
+      <w:r>
+        <w:rPr>
+          <w:sz w:val="28"/>
+          <w:szCs w:val="28"/>
+        </w:rPr>
+        <w:t xml:space="preserve">Som front-end webudvikler, prøvede jeg så godt gøre min </w:t>
+      </w:r>
+      <w:proofErr w:type="spellStart"/>
+      <w:r>
+        <w:rPr>
+          <w:sz w:val="28"/>
+          <w:szCs w:val="28"/>
+        </w:rPr>
+        <w:t>duty</w:t>
+      </w:r>
+      <w:proofErr w:type="spellEnd"/>
+      <w:r>
+        <w:rPr>
+          <w:sz w:val="28"/>
+          <w:szCs w:val="28"/>
+        </w:rPr>
+        <w:t xml:space="preserve"> og bringe et projekt til en acceptabel brug.</w:t>
+      </w:r>
+    </w:p>
+    <w:p>
+      <w:pPr>
+        <w:rPr>
+          <w:sz w:val="32"/>
+          <w:szCs w:val="32"/>
+        </w:rPr>
+      </w:pPr>
+    </w:p>
+    <w:p>
+      <w:pPr>
+        <w:rPr>
+          <w:sz w:val="32"/>
+          <w:szCs w:val="32"/>
+        </w:rPr>
+      </w:pPr>
+    </w:p>
+    <w:p>
+      <w:pPr>
+        <w:rPr>
+          <w:sz w:val="28"/>
+          <w:szCs w:val="28"/>
+        </w:rPr>
+      </w:pPr>
+    </w:p>
+    <w:p>
+      <w:pPr>
+        <w:rPr>
+          <w:sz w:val="32"/>
+          <w:szCs w:val="32"/>
+        </w:rPr>
+      </w:pPr>
+    </w:p>
+    <w:p>
+      <w:pPr>
+        <w:rPr>
+          <w:sz w:val="40"/>
+          <w:szCs w:val="40"/>
+        </w:rPr>
+      </w:pPr>
+      <w:r>
+        <w:rPr>
+          <w:sz w:val="40"/>
+          <w:szCs w:val="40"/>
+        </w:rPr>
+        <w:t>Redegørelse for kodeelementer</w:t>
+      </w:r>
+    </w:p>
+    <w:p>
+      <w:pPr>
+        <w:rPr>
+          <w:sz w:val="28"/>
+          <w:szCs w:val="28"/>
+        </w:rPr>
+      </w:pPr>
+      <w:proofErr w:type="spellStart"/>
+      <w:r>
+        <w:rPr>
+          <w:sz w:val="28"/>
+          <w:szCs w:val="28"/>
+        </w:rPr>
+        <w:t>Stack</w:t>
+      </w:r>
+      <w:proofErr w:type="spellEnd"/>
+      <w:r>
+        <w:rPr>
+          <w:sz w:val="28"/>
+          <w:szCs w:val="28"/>
+        </w:rPr>
+        <w:t>:</w:t>
+      </w:r>
+    </w:p>
+    <w:p>
+      <w:pPr>
+        <w:pStyle w:val="Listeafsnit"/>
+        <w:numPr>
+          <w:ilvl w:val="0"/>
+          <w:numId w:val="1"/>
+        </w:numPr>
+      </w:pPr>
+      <w:proofErr w:type="spellStart"/>
+      <w:r>
+        <w:t>React</w:t>
+      </w:r>
+      <w:proofErr w:type="spellEnd"/>
+      <w:r>
+        <w:t xml:space="preserve"> – </w:t>
+      </w:r>
+      <w:proofErr w:type="spellStart"/>
+      <w:r>
+        <w:t>Vite</w:t>
+      </w:r>
+      <w:proofErr w:type="spellEnd"/>
+    </w:p>
+    <w:p>
+      <w:pPr>
+        <w:pStyle w:val="Listeafsnit"/>
+        <w:numPr>
+          <w:ilvl w:val="0"/>
+          <w:numId w:val="1"/>
+        </w:numPr>
+      </w:pPr>
+      <w:proofErr w:type="spellStart"/>
+      <w:r>
+        <w:t>React</w:t>
+      </w:r>
+      <w:proofErr w:type="spellEnd"/>
+      <w:r>
+        <w:t>-router-dom</w:t>
+      </w:r>
+    </w:p>
+    <w:p>
+      <w:pPr>
+        <w:pStyle w:val="Listeafsnit"/>
+        <w:numPr>
+          <w:ilvl w:val="0"/>
+          <w:numId w:val="1"/>
+        </w:numPr>
+      </w:pPr>
+      <w:proofErr w:type="spellStart"/>
+      <w:r>
+        <w:t>React-icons</w:t>
+      </w:r>
+      <w:proofErr w:type="spellEnd"/>
+    </w:p>
+    <w:p>
+      <w:pPr>
+        <w:pStyle w:val="Listeafsnit"/>
+        <w:numPr>
+          <w:ilvl w:val="0"/>
+          <w:numId w:val="1"/>
+        </w:numPr>
+      </w:pPr>
+      <w:r>
+        <w:t>Sass</w:t>
+      </w:r>
+    </w:p>
+    <w:p>
+      <w:pPr>
+        <w:pStyle w:val="Listeafsnit"/>
+        <w:numPr>
+          <w:ilvl w:val="0"/>
+          <w:numId w:val="1"/>
+        </w:numPr>
+      </w:pPr>
+      <w:proofErr w:type="spellStart"/>
+      <w:r>
+        <w:t>React</w:t>
+      </w:r>
+      <w:proofErr w:type="spellEnd"/>
+      <w:r>
+        <w:t>-</w:t>
+      </w:r>
+      <w:proofErr w:type="spellStart"/>
+      <w:r>
+        <w:t>material</w:t>
+      </w:r>
+      <w:proofErr w:type="spellEnd"/>
+      <w:r>
+        <w:t>-ui-</w:t>
+      </w:r>
+      <w:proofErr w:type="spellStart"/>
+      <w:r>
+        <w:t>carousel</w:t>
+      </w:r>
+      <w:proofErr w:type="spellEnd"/>
+    </w:p>
+    <w:p>
+      <w:pPr>
+        <w:rPr>
+          <w:sz w:val="28"/>
+          <w:szCs w:val="28"/>
+        </w:rPr>
+      </w:pPr>
+      <w:r>
+        <w:rPr>
+          <w:sz w:val="40"/>
+          <w:szCs w:val="40"/>
+        </w:rPr>
+        <w:lastRenderedPageBreak/>
+        <w:t>Fremhævelse af punkter til bedømmelse</w:t>
+      </w:r>
+    </w:p>
+    <w:p>
+      <w:pPr>
+        <w:rPr>
+          <w:sz w:val="40"/>
+          <w:szCs w:val="40"/>
+        </w:rPr>
+      </w:pPr>
+    </w:p>
+    <w:p>
+      <w:pPr>
+        <w:rPr>
+          <w:sz w:val="40"/>
+          <w:szCs w:val="40"/>
+        </w:rPr>
+      </w:pPr>
+    </w:p>
+    <w:p>
+      <w:pPr>
+        <w:rPr>
+          <w:sz w:val="40"/>
+          <w:szCs w:val="40"/>
+        </w:rPr>
+      </w:pPr>
+    </w:p>
+    <w:p>
+      <w:pPr>
+        <w:rPr>
+          <w:sz w:val="40"/>
+          <w:szCs w:val="40"/>
+        </w:rPr>
+      </w:pPr>
+    </w:p>
+    <w:p>
+      <w:pPr>
+        <w:rPr>
+          <w:sz w:val="40"/>
+          <w:szCs w:val="40"/>
+        </w:rPr>
+      </w:pPr>
+    </w:p>
+    <w:p>
+      <w:pPr>
+        <w:rPr>
+          <w:sz w:val="40"/>
+          <w:szCs w:val="40"/>
+        </w:rPr>
+      </w:pPr>
+    </w:p>
+    <w:p>
+      <w:pPr>
+        <w:rPr>
+          <w:sz w:val="40"/>
+          <w:szCs w:val="40"/>
+        </w:rPr>
+      </w:pPr>
+    </w:p>
+    <w:p>
+      <w:pPr>
+        <w:rPr>
+          <w:sz w:val="40"/>
+          <w:szCs w:val="40"/>
+        </w:rPr>
+      </w:pPr>
+    </w:p>
+    <w:p>
+      <w:pPr>
+        <w:rPr>
+          <w:sz w:val="40"/>
+          <w:szCs w:val="40"/>
+        </w:rPr>
+      </w:pPr>
+    </w:p>
+    <w:p>
+      <w:pPr>
+        <w:rPr>
+          <w:sz w:val="40"/>
+          <w:szCs w:val="40"/>
+        </w:rPr>
+      </w:pPr>
+    </w:p>
+    <w:p>
+      <w:pPr>
+        <w:rPr>
+          <w:sz w:val="40"/>
+          <w:szCs w:val="40"/>
+        </w:rPr>
+      </w:pPr>
+    </w:p>
+    <w:p>
+      <w:pPr>
+        <w:rPr>
+          <w:sz w:val="40"/>
+          <w:szCs w:val="40"/>
+        </w:rPr>
+      </w:pPr>
+    </w:p>
+    <w:p>
+      <w:pPr>
+        <w:rPr>
+          <w:sz w:val="40"/>
+          <w:szCs w:val="40"/>
+        </w:rPr>
+      </w:pPr>
+    </w:p>
+    <w:p>
+      <w:pPr>
+        <w:rPr>
+          <w:sz w:val="40"/>
+          <w:szCs w:val="40"/>
+        </w:rPr>
+      </w:pPr>
+    </w:p>
+    <w:p>
+      <w:pPr>
+        <w:rPr>
+          <w:sz w:val="40"/>
+          <w:szCs w:val="40"/>
+        </w:rPr>
+      </w:pPr>
+    </w:p>
+    <w:p>
+      <w:pPr>
+        <w:rPr>
+          <w:sz w:val="40"/>
+          <w:szCs w:val="40"/>
+        </w:rPr>
+      </w:pPr>
+    </w:p>
+    <w:p>
+      <w:pPr>
+        <w:rPr>
+          <w:sz w:val="40"/>
+          <w:szCs w:val="40"/>
+        </w:rPr>
+      </w:pPr>
+    </w:p>
+    <w:p>
+      <w:pPr>
+        <w:rPr>
+          <w:sz w:val="40"/>
+          <w:szCs w:val="40"/>
+        </w:rPr>
+      </w:pPr>
+      <w:r>
+        <w:rPr>
+          <w:sz w:val="40"/>
+          <w:szCs w:val="40"/>
+        </w:rPr>
+        <w:lastRenderedPageBreak/>
+        <w:t>Bilag: Tidsplan</w:t>
+      </w:r>
+    </w:p>
+    <w:p>
+      <w:pPr>
+        <w:rPr>
+          <w:sz w:val="40"/>
+          <w:szCs w:val="40"/>
+        </w:rPr>
+      </w:pPr>
+    </w:p>
+    <w:p>
+      <w:pPr>
+        <w:rPr>
+          <w:sz w:val="32"/>
+          <w:szCs w:val="32"/>
+        </w:rPr>
+      </w:pPr>
+    </w:p>
+    <w:p>
+      <w:pPr>
+        <w:rPr>
+          <w:sz w:val="32"/>
+          <w:szCs w:val="32"/>
+          <w:lang w:val="en-US"/>
+        </w:rPr>
+      </w:pPr>
     </w:p>
     <w:sectPr>
       <w:pgSz w:w="11906" w:h="16838"/>
@@ -188,6 +870,127 @@
     </w:sectPr>
   </w:body>
 </w:document>
+</file>
+
+<file path=word/numbering.xml><?xml version="1.0" encoding="utf-8"?>
+<w:numbering xmlns:wpc="http://schemas.microsoft.com/office/word/2010/wordprocessingCanvas" xmlns:cx="http://schemas.microsoft.com/office/drawing/2014/chartex" xmlns:cx1="http://schemas.microsoft.com/office/drawing/2015/9/8/chartex" xmlns:cx2="http://schemas.microsoft.com/office/drawing/2015/10/21/chartex" xmlns:cx3="http://schemas.microsoft.com/office/drawing/2016/5/9/chartex" xmlns:cx4="http://schemas.microsoft.com/office/drawing/2016/5/10/chartex" xmlns:cx5="http://schemas.microsoft.com/office/drawing/2016/5/11/chartex" xmlns:cx6="http://schemas.microsoft.com/office/drawing/2016/5/12/chartex" xmlns:cx7="http://schemas.microsoft.com/office/drawing/2016/5/13/chartex" xmlns:cx8="http://schemas.microsoft.com/office/drawing/2016/5/14/chartex" xmlns:mc="http://schemas.openxmlformats.org/markup-compatibility/2006" xmlns:aink="http://schemas.microsoft.com/office/drawing/2016/ink" xmlns:am3d="http://schemas.microsoft.com/office/drawing/2017/model3d" xmlns:o="urn:schemas-microsoft-com:office:office" xmlns:oel="http://schemas.microsoft.com/office/2019/extlst" xmlns:r="http://schemas.openxmlformats.org/officeDocument/2006/relationships" xmlns:m="http://schemas.openxmlformats.org/officeDocument/2006/math" xmlns:v="urn:schemas-microsoft-com:vml" xmlns:wp14="http://schemas.microsoft.com/office/word/2010/wordprocessingDrawing" xmlns:wp="http://schemas.openxmlformats.org/drawingml/2006/wordprocessingDrawing" xmlns:w10="urn:schemas-microsoft-com:office:word" xmlns:w="http://schemas.openxmlformats.org/wordprocessingml/2006/main" xmlns:w14="http://schemas.microsoft.com/office/word/2010/wordml" xmlns:w15="http://schemas.microsoft.com/office/word/2012/wordml" xmlns:w16cex="http://schemas.microsoft.com/office/word/2018/wordml/cex" xmlns:w16cid="http://schemas.microsoft.com/office/word/2016/wordml/cid" xmlns:w16="http://schemas.microsoft.com/office/word/2018/wordml" xmlns:w16du="http://schemas.microsoft.com/office/word/2023/wordml/word16du" xmlns:w16sdtdh="http://schemas.microsoft.com/office/word/2020/wordml/sdtdatahash" xmlns:w16se="http://schemas.microsoft.com/office/word/2015/wordml/symex" xmlns:wpg="http://schemas.microsoft.com/office/word/2010/wordprocessingGroup" xmlns:wpi="http://schemas.microsoft.com/office/word/2010/wordprocessingInk" xmlns:wne="http://schemas.microsoft.com/office/word/2006/wordml" xmlns:wps="http://schemas.microsoft.com/office/word/2010/wordprocessingShape" mc:Ignorable="w14 w15 w16se w16cid w16 w16cex w16sdtdh w16du wp14">
+  <w:abstractNum w:abstractNumId="0" w15:restartNumberingAfterBreak="0">
+    <w:nsid w:val="2910733C"/>
+    <w:multiLevelType w:val="hybridMultilevel"/>
+    <w:tmpl w:val="31A25AA8"/>
+    <w:lvl w:ilvl="0" w:tplc="04060001">
+      <w:start w:val="1"/>
+      <w:numFmt w:val="bullet"/>
+      <w:lvlText w:val=""/>
+      <w:lvlJc w:val="left"/>
+      <w:pPr>
+        <w:ind w:left="720" w:hanging="360"/>
+      </w:pPr>
+      <w:rPr>
+        <w:rFonts w:ascii="Symbol" w:hAnsi="Symbol" w:hint="default"/>
+      </w:rPr>
+    </w:lvl>
+    <w:lvl w:ilvl="1" w:tplc="04060003" w:tentative="1">
+      <w:start w:val="1"/>
+      <w:numFmt w:val="bullet"/>
+      <w:lvlText w:val="o"/>
+      <w:lvlJc w:val="left"/>
+      <w:pPr>
+        <w:ind w:left="1440" w:hanging="360"/>
+      </w:pPr>
+      <w:rPr>
+        <w:rFonts w:ascii="Courier New" w:hAnsi="Courier New" w:cs="Courier New" w:hint="default"/>
+      </w:rPr>
+    </w:lvl>
+    <w:lvl w:ilvl="2" w:tplc="04060005" w:tentative="1">
+      <w:start w:val="1"/>
+      <w:numFmt w:val="bullet"/>
+      <w:lvlText w:val=""/>
+      <w:lvlJc w:val="left"/>
+      <w:pPr>
+        <w:ind w:left="2160" w:hanging="360"/>
+      </w:pPr>
+      <w:rPr>
+        <w:rFonts w:ascii="Wingdings" w:hAnsi="Wingdings" w:hint="default"/>
+      </w:rPr>
+    </w:lvl>
+    <w:lvl w:ilvl="3" w:tplc="04060001" w:tentative="1">
+      <w:start w:val="1"/>
+      <w:numFmt w:val="bullet"/>
+      <w:lvlText w:val=""/>
+      <w:lvlJc w:val="left"/>
+      <w:pPr>
+        <w:ind w:left="2880" w:hanging="360"/>
+      </w:pPr>
+      <w:rPr>
+        <w:rFonts w:ascii="Symbol" w:hAnsi="Symbol" w:hint="default"/>
+      </w:rPr>
+    </w:lvl>
+    <w:lvl w:ilvl="4" w:tplc="04060003" w:tentative="1">
+      <w:start w:val="1"/>
+      <w:numFmt w:val="bullet"/>
+      <w:lvlText w:val="o"/>
+      <w:lvlJc w:val="left"/>
+      <w:pPr>
+        <w:ind w:left="3600" w:hanging="360"/>
+      </w:pPr>
+      <w:rPr>
+        <w:rFonts w:ascii="Courier New" w:hAnsi="Courier New" w:cs="Courier New" w:hint="default"/>
+      </w:rPr>
+    </w:lvl>
+    <w:lvl w:ilvl="5" w:tplc="04060005" w:tentative="1">
+      <w:start w:val="1"/>
+      <w:numFmt w:val="bullet"/>
+      <w:lvlText w:val=""/>
+      <w:lvlJc w:val="left"/>
+      <w:pPr>
+        <w:ind w:left="4320" w:hanging="360"/>
+      </w:pPr>
+      <w:rPr>
+        <w:rFonts w:ascii="Wingdings" w:hAnsi="Wingdings" w:hint="default"/>
+      </w:rPr>
+    </w:lvl>
+    <w:lvl w:ilvl="6" w:tplc="04060001" w:tentative="1">
+      <w:start w:val="1"/>
+      <w:numFmt w:val="bullet"/>
+      <w:lvlText w:val=""/>
+      <w:lvlJc w:val="left"/>
+      <w:pPr>
+        <w:ind w:left="5040" w:hanging="360"/>
+      </w:pPr>
+      <w:rPr>
+        <w:rFonts w:ascii="Symbol" w:hAnsi="Symbol" w:hint="default"/>
+      </w:rPr>
+    </w:lvl>
+    <w:lvl w:ilvl="7" w:tplc="04060003" w:tentative="1">
+      <w:start w:val="1"/>
+      <w:numFmt w:val="bullet"/>
+      <w:lvlText w:val="o"/>
+      <w:lvlJc w:val="left"/>
+      <w:pPr>
+        <w:ind w:left="5760" w:hanging="360"/>
+      </w:pPr>
+      <w:rPr>
+        <w:rFonts w:ascii="Courier New" w:hAnsi="Courier New" w:cs="Courier New" w:hint="default"/>
+      </w:rPr>
+    </w:lvl>
+    <w:lvl w:ilvl="8" w:tplc="04060005" w:tentative="1">
+      <w:start w:val="1"/>
+      <w:numFmt w:val="bullet"/>
+      <w:lvlText w:val=""/>
+      <w:lvlJc w:val="left"/>
+      <w:pPr>
+        <w:ind w:left="6480" w:hanging="360"/>
+      </w:pPr>
+      <w:rPr>
+        <w:rFonts w:ascii="Wingdings" w:hAnsi="Wingdings" w:hint="default"/>
+      </w:rPr>
+    </w:lvl>
+  </w:abstractNum>
+  <w:num w:numId="1" w16cid:durableId="514536855">
+    <w:abstractNumId w:val="0"/>
+  </w:num>
+</w:numbering>
 </file>
 
 <file path=word/styles.xml><?xml version="1.0" encoding="utf-8"?>
@@ -1403,4 +2206,16 @@
     </a:ext>
   </a:extLst>
 </a:theme>
+</file>
+
+<file path=customXml/item1.xml><?xml version="1.0" encoding="utf-8"?>
+<b:Sources xmlns:b="http://schemas.openxmlformats.org/officeDocument/2006/bibliography" xmlns="http://schemas.openxmlformats.org/officeDocument/2006/bibliography" SelectedStyle="\APASixthEditionOfficeOnline.xsl" StyleName="APA" Version="6"/>
+</file>
+
+<file path=customXml/itemProps1.xml><?xml version="1.0" encoding="utf-8"?>
+<ds:datastoreItem xmlns:ds="http://schemas.openxmlformats.org/officeDocument/2006/customXml" ds:itemID="{9A840C84-AD47-4AEE-A4CE-2A1A58D05047}">
+  <ds:schemaRefs>
+    <ds:schemaRef ds:uri="http://schemas.openxmlformats.org/officeDocument/2006/bibliography"/>
+  </ds:schemaRefs>
+</ds:datastoreItem>
 </file>
</xml_diff>